<commit_message>
STD update lab 01
</commit_message>
<xml_diff>
--- a/2020-Sisteme Tolerante la Defecte/labs/01/Enunt-laborator01.docx
+++ b/2020-Sisteme Tolerante la Defecte/labs/01/Enunt-laborator01.docx
@@ -1488,9 +1488,9 @@
           <w:szCs w:val="20"/>
           <w:highlight w:val="lightGray"/>
         </w:rPr>
-        <w:t xml:space="preserve"> apt-get install </w:t>
-      </w:r>
-      <w:proofErr w:type="spellStart"/>
+        <w:t xml:space="preserve"> apt-get </w:t>
+      </w:r>
+      <w:proofErr w:type="gramStart"/>
       <w:r>
         <w:rPr>
           <w:rFonts w:ascii="Courier New" w:eastAsia="Times New Roman" w:hAnsi="Courier New" w:cs="Courier New"/>
@@ -1500,9 +1500,9 @@
           <w:szCs w:val="20"/>
           <w:highlight w:val="lightGray"/>
         </w:rPr>
-        <w:t>gcc</w:t>
-      </w:r>
-      <w:proofErr w:type="spellEnd"/>
+        <w:t>update</w:t>
+      </w:r>
+      <w:proofErr w:type="gramEnd"/>
     </w:p>
     <w:p>
       <w:pPr>
@@ -1538,22 +1538,10 @@
           <w:szCs w:val="20"/>
           <w:highlight w:val="lightGray"/>
         </w:rPr>
-        <w:t xml:space="preserve"> apt-get install make</w:t>
-      </w:r>
-    </w:p>
-    <w:p>
-      <w:pPr>
-        <w:numPr>
-          <w:ilvl w:val="1"/>
-          <w:numId w:val="2"/>
-        </w:numPr>
-        <w:spacing w:before="100" w:beforeAutospacing="1" w:after="100" w:afterAutospacing="1" w:line="240" w:lineRule="auto"/>
-        <w:rPr>
-          <w:rFonts w:ascii="Arial" w:eastAsia="Times New Roman" w:hAnsi="Arial" w:cs="Arial"/>
-          <w:lang w:val="ro-RO"/>
-        </w:rPr>
-      </w:pPr>
-      <w:proofErr w:type="spellStart"/>
+        <w:t xml:space="preserve"> apt-get install </w:t>
+      </w:r>
+      <w:proofErr w:type="spellStart"/>
+      <w:proofErr w:type="gramStart"/>
       <w:r>
         <w:rPr>
           <w:rFonts w:ascii="Courier New" w:eastAsia="Times New Roman" w:hAnsi="Courier New" w:cs="Courier New"/>
@@ -1563,9 +1551,24 @@
           <w:szCs w:val="20"/>
           <w:highlight w:val="lightGray"/>
         </w:rPr>
-        <w:t>sudo</w:t>
-      </w:r>
-      <w:proofErr w:type="spellEnd"/>
+        <w:t>gcc</w:t>
+      </w:r>
+      <w:proofErr w:type="spellEnd"/>
+      <w:proofErr w:type="gramEnd"/>
+    </w:p>
+    <w:p>
+      <w:pPr>
+        <w:numPr>
+          <w:ilvl w:val="1"/>
+          <w:numId w:val="2"/>
+        </w:numPr>
+        <w:spacing w:before="100" w:beforeAutospacing="1" w:after="100" w:afterAutospacing="1" w:line="240" w:lineRule="auto"/>
+        <w:rPr>
+          <w:rFonts w:ascii="Arial" w:eastAsia="Times New Roman" w:hAnsi="Arial" w:cs="Arial"/>
+          <w:lang w:val="ro-RO"/>
+        </w:rPr>
+      </w:pPr>
+      <w:proofErr w:type="spellStart"/>
       <w:r>
         <w:rPr>
           <w:rFonts w:ascii="Courier New" w:eastAsia="Times New Roman" w:hAnsi="Courier New" w:cs="Courier New"/>
@@ -1575,9 +1578,9 @@
           <w:szCs w:val="20"/>
           <w:highlight w:val="lightGray"/>
         </w:rPr>
-        <w:t xml:space="preserve"> apt-get install </w:t>
-      </w:r>
-      <w:proofErr w:type="spellStart"/>
+        <w:t>sudo</w:t>
+      </w:r>
+      <w:proofErr w:type="spellEnd"/>
       <w:r>
         <w:rPr>
           <w:rFonts w:ascii="Courier New" w:eastAsia="Times New Roman" w:hAnsi="Courier New" w:cs="Courier New"/>
@@ -1587,43 +1590,9 @@
           <w:szCs w:val="20"/>
           <w:highlight w:val="lightGray"/>
         </w:rPr>
-        <w:t>gdb</w:t>
-      </w:r>
-      <w:proofErr w:type="spellEnd"/>
-    </w:p>
-    <w:p>
-      <w:pPr>
-        <w:numPr>
-          <w:ilvl w:val="0"/>
-          <w:numId w:val="2"/>
-        </w:numPr>
-        <w:spacing w:after="0" w:line="240" w:lineRule="auto"/>
-        <w:rPr>
-          <w:rFonts w:ascii="Arial" w:eastAsia="Times New Roman" w:hAnsi="Arial" w:cs="Arial"/>
-          <w:lang w:val="ro-RO"/>
-        </w:rPr>
-      </w:pPr>
-      <w:r>
-        <w:rPr>
-          <w:rFonts w:ascii="Arial" w:eastAsia="Times New Roman" w:hAnsi="Arial" w:cs="Arial"/>
-          <w:lang w:val="ro-RO"/>
-        </w:rPr>
-        <w:t>Instalați MPI pe Linux.</w:t>
-      </w:r>
-    </w:p>
-    <w:p>
-      <w:pPr>
-        <w:numPr>
-          <w:ilvl w:val="1"/>
-          <w:numId w:val="1"/>
-        </w:numPr>
-        <w:spacing w:after="0" w:line="240" w:lineRule="auto"/>
-        <w:rPr>
-          <w:rFonts w:ascii="Arial" w:eastAsia="Times New Roman" w:hAnsi="Arial" w:cs="Arial"/>
-          <w:lang w:val="ro-RO"/>
-        </w:rPr>
-      </w:pPr>
-      <w:proofErr w:type="spellStart"/>
+        <w:t xml:space="preserve"> apt-get install </w:t>
+      </w:r>
+      <w:proofErr w:type="gramStart"/>
       <w:r>
         <w:rPr>
           <w:rFonts w:ascii="Courier New" w:eastAsia="Times New Roman" w:hAnsi="Courier New" w:cs="Courier New"/>
@@ -1633,9 +1602,23 @@
           <w:szCs w:val="20"/>
           <w:highlight w:val="lightGray"/>
         </w:rPr>
-        <w:t>sudo</w:t>
-      </w:r>
-      <w:proofErr w:type="spellEnd"/>
+        <w:t>make</w:t>
+      </w:r>
+      <w:proofErr w:type="gramEnd"/>
+    </w:p>
+    <w:p>
+      <w:pPr>
+        <w:numPr>
+          <w:ilvl w:val="1"/>
+          <w:numId w:val="2"/>
+        </w:numPr>
+        <w:spacing w:before="100" w:beforeAutospacing="1" w:after="100" w:afterAutospacing="1" w:line="240" w:lineRule="auto"/>
+        <w:rPr>
+          <w:rFonts w:ascii="Arial" w:eastAsia="Times New Roman" w:hAnsi="Arial" w:cs="Arial"/>
+          <w:lang w:val="ro-RO"/>
+        </w:rPr>
+      </w:pPr>
+      <w:proofErr w:type="spellStart"/>
       <w:r>
         <w:rPr>
           <w:rFonts w:ascii="Courier New" w:eastAsia="Times New Roman" w:hAnsi="Courier New" w:cs="Courier New"/>
@@ -1645,9 +1628,9 @@
           <w:szCs w:val="20"/>
           <w:highlight w:val="lightGray"/>
         </w:rPr>
-        <w:t xml:space="preserve"> apt-get install </w:t>
-      </w:r>
-      <w:proofErr w:type="spellStart"/>
+        <w:t>sudo</w:t>
+      </w:r>
+      <w:proofErr w:type="spellEnd"/>
       <w:r>
         <w:rPr>
           <w:rFonts w:ascii="Courier New" w:eastAsia="Times New Roman" w:hAnsi="Courier New" w:cs="Courier New"/>
@@ -1657,9 +1640,10 @@
           <w:szCs w:val="20"/>
           <w:highlight w:val="lightGray"/>
         </w:rPr>
-        <w:t>libopenmpi</w:t>
-      </w:r>
-      <w:proofErr w:type="spellEnd"/>
+        <w:t xml:space="preserve"> apt-get install </w:t>
+      </w:r>
+      <w:proofErr w:type="spellStart"/>
+      <w:proofErr w:type="gramStart"/>
       <w:r>
         <w:rPr>
           <w:rFonts w:ascii="Courier New" w:eastAsia="Times New Roman" w:hAnsi="Courier New" w:cs="Courier New"/>
@@ -1669,8 +1653,43 @@
           <w:szCs w:val="20"/>
           <w:highlight w:val="lightGray"/>
         </w:rPr>
-        <w:t xml:space="preserve">-dev </w:t>
-      </w:r>
+        <w:t>gdb</w:t>
+      </w:r>
+      <w:proofErr w:type="spellEnd"/>
+      <w:proofErr w:type="gramEnd"/>
+    </w:p>
+    <w:p>
+      <w:pPr>
+        <w:numPr>
+          <w:ilvl w:val="0"/>
+          <w:numId w:val="2"/>
+        </w:numPr>
+        <w:spacing w:after="0" w:line="240" w:lineRule="auto"/>
+        <w:rPr>
+          <w:rFonts w:ascii="Arial" w:eastAsia="Times New Roman" w:hAnsi="Arial" w:cs="Arial"/>
+          <w:lang w:val="ro-RO"/>
+        </w:rPr>
+      </w:pPr>
+      <w:r>
+        <w:rPr>
+          <w:rFonts w:ascii="Arial" w:eastAsia="Times New Roman" w:hAnsi="Arial" w:cs="Arial"/>
+          <w:lang w:val="ro-RO"/>
+        </w:rPr>
+        <w:t>Instalați MPI pe Linux.</w:t>
+      </w:r>
+    </w:p>
+    <w:p>
+      <w:pPr>
+        <w:numPr>
+          <w:ilvl w:val="1"/>
+          <w:numId w:val="1"/>
+        </w:numPr>
+        <w:spacing w:after="0" w:line="240" w:lineRule="auto"/>
+        <w:rPr>
+          <w:rFonts w:ascii="Arial" w:eastAsia="Times New Roman" w:hAnsi="Arial" w:cs="Arial"/>
+          <w:lang w:val="ro-RO"/>
+        </w:rPr>
+      </w:pPr>
       <w:proofErr w:type="spellStart"/>
       <w:r>
         <w:rPr>
@@ -1681,7 +1700,7 @@
           <w:szCs w:val="20"/>
           <w:highlight w:val="lightGray"/>
         </w:rPr>
-        <w:t>openmpi</w:t>
+        <w:t>sudo</w:t>
       </w:r>
       <w:proofErr w:type="spellEnd"/>
       <w:r>
@@ -1693,21 +1712,8 @@
           <w:szCs w:val="20"/>
           <w:highlight w:val="lightGray"/>
         </w:rPr>
-        <w:t>-bin</w:t>
-      </w:r>
-    </w:p>
-    <w:p>
-      <w:pPr>
-        <w:numPr>
-          <w:ilvl w:val="1"/>
-          <w:numId w:val="1"/>
-        </w:numPr>
-        <w:spacing w:after="0" w:line="240" w:lineRule="auto"/>
-        <w:rPr>
-          <w:rFonts w:ascii="Arial" w:eastAsia="Times New Roman" w:hAnsi="Arial" w:cs="Arial"/>
-          <w:lang w:val="ro-RO"/>
-        </w:rPr>
-      </w:pPr>
+        <w:t xml:space="preserve"> apt-get install </w:t>
+      </w:r>
       <w:proofErr w:type="spellStart"/>
       <w:r>
         <w:rPr>
@@ -1718,7 +1724,7 @@
           <w:szCs w:val="20"/>
           <w:highlight w:val="lightGray"/>
         </w:rPr>
-        <w:t>sudo</w:t>
+        <w:t>libopenmpi</w:t>
       </w:r>
       <w:proofErr w:type="spellEnd"/>
       <w:r>
@@ -1730,7 +1736,7 @@
           <w:szCs w:val="20"/>
           <w:highlight w:val="lightGray"/>
         </w:rPr>
-        <w:t xml:space="preserve"> apt-get install </w:t>
+        <w:t xml:space="preserve">-dev </w:t>
       </w:r>
       <w:proofErr w:type="spellStart"/>
       <w:r>
@@ -1754,9 +1760,9 @@
           <w:szCs w:val="20"/>
           <w:highlight w:val="lightGray"/>
         </w:rPr>
-        <w:t xml:space="preserve">-doc </w:t>
-      </w:r>
-      <w:proofErr w:type="spellStart"/>
+        <w:t>-</w:t>
+      </w:r>
+      <w:proofErr w:type="gramStart"/>
       <w:r>
         <w:rPr>
           <w:rFonts w:ascii="Courier New" w:eastAsia="Times New Roman" w:hAnsi="Courier New" w:cs="Courier New"/>
@@ -1766,9 +1772,23 @@
           <w:szCs w:val="20"/>
           <w:highlight w:val="lightGray"/>
         </w:rPr>
-        <w:t>openmpi</w:t>
-      </w:r>
-      <w:proofErr w:type="spellEnd"/>
+        <w:t>bin</w:t>
+      </w:r>
+      <w:proofErr w:type="gramEnd"/>
+    </w:p>
+    <w:p>
+      <w:pPr>
+        <w:numPr>
+          <w:ilvl w:val="1"/>
+          <w:numId w:val="1"/>
+        </w:numPr>
+        <w:spacing w:after="0" w:line="240" w:lineRule="auto"/>
+        <w:rPr>
+          <w:rFonts w:ascii="Arial" w:eastAsia="Times New Roman" w:hAnsi="Arial" w:cs="Arial"/>
+          <w:lang w:val="ro-RO"/>
+        </w:rPr>
+      </w:pPr>
+      <w:proofErr w:type="spellStart"/>
       <w:r>
         <w:rPr>
           <w:rFonts w:ascii="Courier New" w:eastAsia="Times New Roman" w:hAnsi="Courier New" w:cs="Courier New"/>
@@ -1778,8 +1798,81 @@
           <w:szCs w:val="20"/>
           <w:highlight w:val="lightGray"/>
         </w:rPr>
-        <w:t>-common</w:t>
-      </w:r>
+        <w:t>sudo</w:t>
+      </w:r>
+      <w:proofErr w:type="spellEnd"/>
+      <w:r>
+        <w:rPr>
+          <w:rFonts w:ascii="Courier New" w:eastAsia="Times New Roman" w:hAnsi="Courier New" w:cs="Courier New"/>
+          <w:b/>
+          <w:bCs/>
+          <w:sz w:val="20"/>
+          <w:szCs w:val="20"/>
+          <w:highlight w:val="lightGray"/>
+        </w:rPr>
+        <w:t xml:space="preserve"> apt-get install </w:t>
+      </w:r>
+      <w:proofErr w:type="spellStart"/>
+      <w:r>
+        <w:rPr>
+          <w:rFonts w:ascii="Courier New" w:eastAsia="Times New Roman" w:hAnsi="Courier New" w:cs="Courier New"/>
+          <w:b/>
+          <w:bCs/>
+          <w:sz w:val="20"/>
+          <w:szCs w:val="20"/>
+          <w:highlight w:val="lightGray"/>
+        </w:rPr>
+        <w:t>openmpi</w:t>
+      </w:r>
+      <w:proofErr w:type="spellEnd"/>
+      <w:r>
+        <w:rPr>
+          <w:rFonts w:ascii="Courier New" w:eastAsia="Times New Roman" w:hAnsi="Courier New" w:cs="Courier New"/>
+          <w:b/>
+          <w:bCs/>
+          <w:sz w:val="20"/>
+          <w:szCs w:val="20"/>
+          <w:highlight w:val="lightGray"/>
+        </w:rPr>
+        <w:t xml:space="preserve">-doc </w:t>
+      </w:r>
+      <w:proofErr w:type="spellStart"/>
+      <w:r>
+        <w:rPr>
+          <w:rFonts w:ascii="Courier New" w:eastAsia="Times New Roman" w:hAnsi="Courier New" w:cs="Courier New"/>
+          <w:b/>
+          <w:bCs/>
+          <w:sz w:val="20"/>
+          <w:szCs w:val="20"/>
+          <w:highlight w:val="lightGray"/>
+        </w:rPr>
+        <w:t>openmpi</w:t>
+      </w:r>
+      <w:proofErr w:type="spellEnd"/>
+      <w:r>
+        <w:rPr>
+          <w:rFonts w:ascii="Courier New" w:eastAsia="Times New Roman" w:hAnsi="Courier New" w:cs="Courier New"/>
+          <w:b/>
+          <w:bCs/>
+          <w:sz w:val="20"/>
+          <w:szCs w:val="20"/>
+          <w:highlight w:val="lightGray"/>
+        </w:rPr>
+        <w:t>-</w:t>
+      </w:r>
+      <w:proofErr w:type="gramStart"/>
+      <w:r>
+        <w:rPr>
+          <w:rFonts w:ascii="Courier New" w:eastAsia="Times New Roman" w:hAnsi="Courier New" w:cs="Courier New"/>
+          <w:b/>
+          <w:bCs/>
+          <w:sz w:val="20"/>
+          <w:szCs w:val="20"/>
+          <w:highlight w:val="lightGray"/>
+        </w:rPr>
+        <w:t>common</w:t>
+      </w:r>
+      <w:proofErr w:type="gramEnd"/>
     </w:p>
     <w:p>
       <w:pPr>
@@ -4405,6 +4498,7 @@
         <w:t xml:space="preserve"> din </w:t>
       </w:r>
       <w:proofErr w:type="spellStart"/>
+      <w:proofErr w:type="gramStart"/>
       <w:r>
         <w:rPr>
           <w:rFonts w:ascii="Arial" w:eastAsia="Times New Roman" w:hAnsi="Arial" w:cs="Arial"/>
@@ -4425,6 +4519,7 @@
         </w:rPr>
         <w:t xml:space="preserve"> .</w:t>
       </w:r>
+      <w:proofErr w:type="gramEnd"/>
     </w:p>
     <w:p>
       <w:pPr>

</xml_diff>